<commit_message>
Actualizacion de especificacion final
</commit_message>
<xml_diff>
--- a/Documentación/EspecificacionFInal.docx
+++ b/Documentación/EspecificacionFInal.docx
@@ -1722,6 +1722,32 @@
     </w:p>
     <w:p>
       <w:pPr>
+        <w:pStyle w:val="Ttulo3"/>
+      </w:pPr>
+      <w:r>
+        <w:t xml:space="preserve">CU-09 Registrar estudiante </w:t>
+      </w:r>
+    </w:p>
+    <w:p>
+      <w:r>
+        <w:t xml:space="preserve">RQF-25: Cuando el estudiante , administrador o moderador selecciona la </w:t>
+      </w:r>
+      <w:proofErr w:type="spellStart"/>
+      <w:r>
+        <w:t>opcion</w:t>
+      </w:r>
+      <w:proofErr w:type="spellEnd"/>
+      <w:r>
+        <w:t xml:space="preserve"> “Registrar”, el SVF debe guardar los datos escritos y mandar un mensaje de éxito .</w:t>
+      </w:r>
+    </w:p>
+    <w:p>
+      <w:r>
+        <w:t>RQF-26: Cuando el estudiante, administrador o moderador selecciona la opción “Cancelar” , el SVF debe cerrar la ventana actual y regresar a la anterior.</w:t>
+      </w:r>
+    </w:p>
+    <w:p>
+      <w:pPr>
         <w:pStyle w:val="Ttulo2"/>
         <w:numPr>
           <w:ilvl w:val="0"/>
@@ -1776,11 +1802,18 @@
     </w:p>
     <w:p>
       <w:r>
-        <w:t>RQNF-05: El sistema tarda menos de 5 segundos en realizar una consulta al lugar</w:t>
+        <w:t xml:space="preserve">RQNF-05: El sistema tarda menos de </w:t>
+      </w:r>
+      <w:r>
+        <w:t>7</w:t>
+      </w:r>
+      <w:r>
+        <w:t xml:space="preserve"> segundos en realizar una consulta al lugar</w:t>
       </w:r>
     </w:p>
     <w:p>
       <w:r>
+        <w:lastRenderedPageBreak/>
         <w:t>RQNF-06: El usuario inexperto tarda menos de 20 minutos en entender el funcionamiento básico del sistema.</w:t>
       </w:r>
     </w:p>
@@ -1804,7 +1837,6 @@
     </w:p>
     <w:p>
       <w:r>
-        <w:lastRenderedPageBreak/>
         <w:t xml:space="preserve">RES-03: La capa de servicios </w:t>
       </w:r>
       <w:r>
@@ -25549,6 +25581,92 @@
     </w:lvl>
   </w:abstractNum>
   <w:abstractNum w:abstractNumId="11" w15:restartNumberingAfterBreak="0">
+    <w:nsid w:val="2C451A62"/>
+    <w:multiLevelType w:val="multilevel"/>
+    <w:tmpl w:val="080A001F"/>
+    <w:lvl w:ilvl="0">
+      <w:start w:val="1"/>
+      <w:numFmt w:val="decimal"/>
+      <w:lvlText w:val="%1."/>
+      <w:lvlJc w:val="left"/>
+      <w:pPr>
+        <w:ind w:left="360" w:hanging="360"/>
+      </w:pPr>
+    </w:lvl>
+    <w:lvl w:ilvl="1">
+      <w:start w:val="1"/>
+      <w:numFmt w:val="decimal"/>
+      <w:lvlText w:val="%1.%2."/>
+      <w:lvlJc w:val="left"/>
+      <w:pPr>
+        <w:ind w:left="792" w:hanging="432"/>
+      </w:pPr>
+    </w:lvl>
+    <w:lvl w:ilvl="2">
+      <w:start w:val="1"/>
+      <w:numFmt w:val="decimal"/>
+      <w:lvlText w:val="%1.%2.%3."/>
+      <w:lvlJc w:val="left"/>
+      <w:pPr>
+        <w:ind w:left="1224" w:hanging="504"/>
+      </w:pPr>
+    </w:lvl>
+    <w:lvl w:ilvl="3">
+      <w:start w:val="1"/>
+      <w:numFmt w:val="decimal"/>
+      <w:lvlText w:val="%1.%2.%3.%4."/>
+      <w:lvlJc w:val="left"/>
+      <w:pPr>
+        <w:ind w:left="1728" w:hanging="648"/>
+      </w:pPr>
+    </w:lvl>
+    <w:lvl w:ilvl="4">
+      <w:start w:val="1"/>
+      <w:numFmt w:val="decimal"/>
+      <w:lvlText w:val="%1.%2.%3.%4.%5."/>
+      <w:lvlJc w:val="left"/>
+      <w:pPr>
+        <w:ind w:left="2232" w:hanging="792"/>
+      </w:pPr>
+    </w:lvl>
+    <w:lvl w:ilvl="5">
+      <w:start w:val="1"/>
+      <w:numFmt w:val="decimal"/>
+      <w:lvlText w:val="%1.%2.%3.%4.%5.%6."/>
+      <w:lvlJc w:val="left"/>
+      <w:pPr>
+        <w:ind w:left="2736" w:hanging="936"/>
+      </w:pPr>
+    </w:lvl>
+    <w:lvl w:ilvl="6">
+      <w:start w:val="1"/>
+      <w:numFmt w:val="decimal"/>
+      <w:lvlText w:val="%1.%2.%3.%4.%5.%6.%7."/>
+      <w:lvlJc w:val="left"/>
+      <w:pPr>
+        <w:ind w:left="3240" w:hanging="1080"/>
+      </w:pPr>
+    </w:lvl>
+    <w:lvl w:ilvl="7">
+      <w:start w:val="1"/>
+      <w:numFmt w:val="decimal"/>
+      <w:lvlText w:val="%1.%2.%3.%4.%5.%6.%7.%8."/>
+      <w:lvlJc w:val="left"/>
+      <w:pPr>
+        <w:ind w:left="3744" w:hanging="1224"/>
+      </w:pPr>
+    </w:lvl>
+    <w:lvl w:ilvl="8">
+      <w:start w:val="1"/>
+      <w:numFmt w:val="decimal"/>
+      <w:lvlText w:val="%1.%2.%3.%4.%5.%6.%7.%8.%9."/>
+      <w:lvlJc w:val="left"/>
+      <w:pPr>
+        <w:ind w:left="4320" w:hanging="1440"/>
+      </w:pPr>
+    </w:lvl>
+  </w:abstractNum>
+  <w:abstractNum w:abstractNumId="12" w15:restartNumberingAfterBreak="0">
     <w:nsid w:val="31887905"/>
     <w:multiLevelType w:val="hybridMultilevel"/>
     <w:tmpl w:val="F764641A"/>
@@ -25634,7 +25752,7 @@
       </w:pPr>
     </w:lvl>
   </w:abstractNum>
-  <w:abstractNum w:abstractNumId="12" w15:restartNumberingAfterBreak="0">
+  <w:abstractNum w:abstractNumId="13" w15:restartNumberingAfterBreak="0">
     <w:nsid w:val="3D6D4B1D"/>
     <w:multiLevelType w:val="multilevel"/>
     <w:tmpl w:val="BEBCA740"/>
@@ -25739,7 +25857,7 @@
       </w:pPr>
     </w:lvl>
   </w:abstractNum>
-  <w:abstractNum w:abstractNumId="13" w15:restartNumberingAfterBreak="0">
+  <w:abstractNum w:abstractNumId="14" w15:restartNumberingAfterBreak="0">
     <w:nsid w:val="41A111B4"/>
     <w:multiLevelType w:val="hybridMultilevel"/>
     <w:tmpl w:val="9538FBA6"/>
@@ -25828,7 +25946,7 @@
       </w:pPr>
     </w:lvl>
   </w:abstractNum>
-  <w:abstractNum w:abstractNumId="14" w15:restartNumberingAfterBreak="0">
+  <w:abstractNum w:abstractNumId="15" w15:restartNumberingAfterBreak="0">
     <w:nsid w:val="41F34498"/>
     <w:multiLevelType w:val="multilevel"/>
     <w:tmpl w:val="BEBCA740"/>
@@ -25960,7 +26078,7 @@
       </w:rPr>
     </w:lvl>
   </w:abstractNum>
-  <w:abstractNum w:abstractNumId="15" w15:restartNumberingAfterBreak="0">
+  <w:abstractNum w:abstractNumId="16" w15:restartNumberingAfterBreak="0">
     <w:nsid w:val="42987AC5"/>
     <w:multiLevelType w:val="multilevel"/>
     <w:tmpl w:val="BEBCA740"/>
@@ -26065,7 +26183,7 @@
       </w:pPr>
     </w:lvl>
   </w:abstractNum>
-  <w:abstractNum w:abstractNumId="16" w15:restartNumberingAfterBreak="0">
+  <w:abstractNum w:abstractNumId="17" w15:restartNumberingAfterBreak="0">
     <w:nsid w:val="43320A5B"/>
     <w:multiLevelType w:val="multilevel"/>
     <w:tmpl w:val="BEBCA740"/>
@@ -26170,7 +26288,7 @@
       </w:pPr>
     </w:lvl>
   </w:abstractNum>
-  <w:abstractNum w:abstractNumId="17" w15:restartNumberingAfterBreak="0">
+  <w:abstractNum w:abstractNumId="18" w15:restartNumberingAfterBreak="0">
     <w:nsid w:val="47EA2882"/>
     <w:multiLevelType w:val="multilevel"/>
     <w:tmpl w:val="BEBCA740"/>
@@ -26275,7 +26393,7 @@
       </w:pPr>
     </w:lvl>
   </w:abstractNum>
-  <w:abstractNum w:abstractNumId="18" w15:restartNumberingAfterBreak="0">
+  <w:abstractNum w:abstractNumId="19" w15:restartNumberingAfterBreak="0">
     <w:nsid w:val="49AD37E3"/>
     <w:multiLevelType w:val="hybridMultilevel"/>
     <w:tmpl w:val="9538FBA6"/>
@@ -26364,7 +26482,7 @@
       </w:pPr>
     </w:lvl>
   </w:abstractNum>
-  <w:abstractNum w:abstractNumId="19" w15:restartNumberingAfterBreak="0">
+  <w:abstractNum w:abstractNumId="20" w15:restartNumberingAfterBreak="0">
     <w:nsid w:val="4E65401F"/>
     <w:multiLevelType w:val="multilevel"/>
     <w:tmpl w:val="BEBCA740"/>
@@ -26469,7 +26587,7 @@
       </w:pPr>
     </w:lvl>
   </w:abstractNum>
-  <w:abstractNum w:abstractNumId="20" w15:restartNumberingAfterBreak="0">
+  <w:abstractNum w:abstractNumId="21" w15:restartNumberingAfterBreak="0">
     <w:nsid w:val="4E8C23A4"/>
     <w:multiLevelType w:val="multilevel"/>
     <w:tmpl w:val="BEBCA740"/>
@@ -26574,7 +26692,7 @@
       </w:pPr>
     </w:lvl>
   </w:abstractNum>
-  <w:abstractNum w:abstractNumId="21" w15:restartNumberingAfterBreak="0">
+  <w:abstractNum w:abstractNumId="22" w15:restartNumberingAfterBreak="0">
     <w:nsid w:val="4EFF4018"/>
     <w:multiLevelType w:val="multilevel"/>
     <w:tmpl w:val="BEBCA740"/>
@@ -26679,7 +26797,7 @@
       </w:pPr>
     </w:lvl>
   </w:abstractNum>
-  <w:abstractNum w:abstractNumId="22" w15:restartNumberingAfterBreak="0">
+  <w:abstractNum w:abstractNumId="23" w15:restartNumberingAfterBreak="0">
     <w:nsid w:val="57EF36D6"/>
     <w:multiLevelType w:val="multilevel"/>
     <w:tmpl w:val="BEBCA740"/>
@@ -26784,7 +26902,7 @@
       </w:pPr>
     </w:lvl>
   </w:abstractNum>
-  <w:abstractNum w:abstractNumId="23" w15:restartNumberingAfterBreak="0">
+  <w:abstractNum w:abstractNumId="24" w15:restartNumberingAfterBreak="0">
     <w:nsid w:val="5C363BFD"/>
     <w:multiLevelType w:val="hybridMultilevel"/>
     <w:tmpl w:val="F764641A"/>
@@ -26870,7 +26988,7 @@
       </w:pPr>
     </w:lvl>
   </w:abstractNum>
-  <w:abstractNum w:abstractNumId="24" w15:restartNumberingAfterBreak="0">
+  <w:abstractNum w:abstractNumId="25" w15:restartNumberingAfterBreak="0">
     <w:nsid w:val="5D427B89"/>
     <w:multiLevelType w:val="multilevel"/>
     <w:tmpl w:val="BEBCA740"/>
@@ -27002,7 +27120,7 @@
       </w:rPr>
     </w:lvl>
   </w:abstractNum>
-  <w:abstractNum w:abstractNumId="25" w15:restartNumberingAfterBreak="0">
+  <w:abstractNum w:abstractNumId="26" w15:restartNumberingAfterBreak="0">
     <w:nsid w:val="66E11071"/>
     <w:multiLevelType w:val="multilevel"/>
     <w:tmpl w:val="BEBCA740"/>
@@ -27134,7 +27252,7 @@
       </w:rPr>
     </w:lvl>
   </w:abstractNum>
-  <w:abstractNum w:abstractNumId="26" w15:restartNumberingAfterBreak="0">
+  <w:abstractNum w:abstractNumId="27" w15:restartNumberingAfterBreak="0">
     <w:nsid w:val="67A57D02"/>
     <w:multiLevelType w:val="hybridMultilevel"/>
     <w:tmpl w:val="F764641A"/>
@@ -27220,7 +27338,7 @@
       </w:pPr>
     </w:lvl>
   </w:abstractNum>
-  <w:abstractNum w:abstractNumId="27" w15:restartNumberingAfterBreak="0">
+  <w:abstractNum w:abstractNumId="28" w15:restartNumberingAfterBreak="0">
     <w:nsid w:val="68DC2085"/>
     <w:multiLevelType w:val="multilevel"/>
     <w:tmpl w:val="BEBCA740"/>
@@ -27325,7 +27443,7 @@
       </w:pPr>
     </w:lvl>
   </w:abstractNum>
-  <w:abstractNum w:abstractNumId="28" w15:restartNumberingAfterBreak="0">
+  <w:abstractNum w:abstractNumId="29" w15:restartNumberingAfterBreak="0">
     <w:nsid w:val="6CDE4A87"/>
     <w:multiLevelType w:val="hybridMultilevel"/>
     <w:tmpl w:val="9538FBA6"/>
@@ -27418,7 +27536,7 @@
     <w:abstractNumId w:val="6"/>
   </w:num>
   <w:num w:numId="2" w16cid:durableId="1677924285">
-    <w:abstractNumId w:val="12"/>
+    <w:abstractNumId w:val="13"/>
   </w:num>
   <w:num w:numId="3" w16cid:durableId="1695232410">
     <w:abstractNumId w:val="8"/>
@@ -27427,19 +27545,19 @@
     <w:abstractNumId w:val="10"/>
   </w:num>
   <w:num w:numId="5" w16cid:durableId="246769471">
-    <w:abstractNumId w:val="11"/>
+    <w:abstractNumId w:val="12"/>
   </w:num>
   <w:num w:numId="6" w16cid:durableId="538858376">
     <w:abstractNumId w:val="3"/>
   </w:num>
   <w:num w:numId="7" w16cid:durableId="1492062337">
-    <w:abstractNumId w:val="20"/>
+    <w:abstractNumId w:val="21"/>
   </w:num>
   <w:num w:numId="8" w16cid:durableId="1621910468">
     <w:abstractNumId w:val="1"/>
   </w:num>
   <w:num w:numId="9" w16cid:durableId="879436428">
-    <w:abstractNumId w:val="26"/>
+    <w:abstractNumId w:val="27"/>
   </w:num>
   <w:num w:numId="10" w16cid:durableId="2055424062">
     <w:abstractNumId w:val="4"/>
@@ -27451,28 +27569,28 @@
     <w:abstractNumId w:val="0"/>
   </w:num>
   <w:num w:numId="13" w16cid:durableId="937522983">
-    <w:abstractNumId w:val="13"/>
+    <w:abstractNumId w:val="14"/>
   </w:num>
   <w:num w:numId="14" w16cid:durableId="655766346">
+    <w:abstractNumId w:val="24"/>
+  </w:num>
+  <w:num w:numId="15" w16cid:durableId="2005933390">
     <w:abstractNumId w:val="23"/>
   </w:num>
-  <w:num w:numId="15" w16cid:durableId="2005933390">
-    <w:abstractNumId w:val="22"/>
+  <w:num w:numId="16" w16cid:durableId="1210919881">
+    <w:abstractNumId w:val="19"/>
   </w:num>
-  <w:num w:numId="16" w16cid:durableId="1210919881">
+  <w:num w:numId="17" w16cid:durableId="205068839">
+    <w:abstractNumId w:val="25"/>
+  </w:num>
+  <w:num w:numId="18" w16cid:durableId="805388880">
     <w:abstractNumId w:val="18"/>
   </w:num>
-  <w:num w:numId="17" w16cid:durableId="205068839">
-    <w:abstractNumId w:val="24"/>
-  </w:num>
-  <w:num w:numId="18" w16cid:durableId="805388880">
-    <w:abstractNumId w:val="17"/>
-  </w:num>
   <w:num w:numId="19" w16cid:durableId="1276911189">
-    <w:abstractNumId w:val="14"/>
+    <w:abstractNumId w:val="15"/>
   </w:num>
   <w:num w:numId="20" w16cid:durableId="1090126829">
-    <w:abstractNumId w:val="27"/>
+    <w:abstractNumId w:val="28"/>
   </w:num>
   <w:num w:numId="21" w16cid:durableId="792208073">
     <w:abstractNumId w:val="7"/>
@@ -27484,22 +27602,25 @@
     <w:abstractNumId w:val="5"/>
   </w:num>
   <w:num w:numId="24" w16cid:durableId="885681400">
+    <w:abstractNumId w:val="17"/>
+  </w:num>
+  <w:num w:numId="25" w16cid:durableId="1448892040">
+    <w:abstractNumId w:val="20"/>
+  </w:num>
+  <w:num w:numId="26" w16cid:durableId="1387679065">
+    <w:abstractNumId w:val="22"/>
+  </w:num>
+  <w:num w:numId="27" w16cid:durableId="710887015">
     <w:abstractNumId w:val="16"/>
   </w:num>
-  <w:num w:numId="25" w16cid:durableId="1448892040">
-    <w:abstractNumId w:val="19"/>
-  </w:num>
-  <w:num w:numId="26" w16cid:durableId="1387679065">
-    <w:abstractNumId w:val="21"/>
-  </w:num>
-  <w:num w:numId="27" w16cid:durableId="710887015">
-    <w:abstractNumId w:val="15"/>
-  </w:num>
   <w:num w:numId="28" w16cid:durableId="1939563140">
-    <w:abstractNumId w:val="28"/>
+    <w:abstractNumId w:val="29"/>
   </w:num>
   <w:num w:numId="29" w16cid:durableId="1771387524">
-    <w:abstractNumId w:val="25"/>
+    <w:abstractNumId w:val="26"/>
+  </w:num>
+  <w:num w:numId="30" w16cid:durableId="1848711356">
+    <w:abstractNumId w:val="11"/>
   </w:num>
   <w:numIdMacAtCleanup w:val="29"/>
 </w:numbering>
@@ -28974,16 +29095,8 @@
 <file path=customXml/itemProps2.xml><?xml version="1.0" encoding="utf-8"?>
 <ds:datastoreItem xmlns:ds="http://schemas.openxmlformats.org/officeDocument/2006/customXml" ds:itemID="{D20C3F01-B5E9-4CE1-97FE-DD87901E8B60}">
   <ds:schemaRefs>
+    <ds:schemaRef ds:uri="http://schemas.microsoft.com/office/2006/metadata/properties"/>
     <ds:schemaRef ds:uri="http://schemas.microsoft.com/office/infopath/2007/PartnerControls"/>
-    <ds:schemaRef ds:uri="http://www.w3.org/XML/1998/namespace"/>
-    <ds:schemaRef ds:uri="http://schemas.microsoft.com/office/2006/documentManagement/types"/>
-    <ds:schemaRef ds:uri="http://purl.org/dc/elements/1.1/"/>
-    <ds:schemaRef ds:uri="http://purl.org/dc/dcmitype/"/>
-    <ds:schemaRef ds:uri="49e32f2e-d8b1-4f08-9703-c41d76e2d133"/>
-    <ds:schemaRef ds:uri="402ad42e-b9ba-4e3b-ad8c-1402a50db831"/>
-    <ds:schemaRef ds:uri="http://schemas.openxmlformats.org/package/2006/metadata/core-properties"/>
-    <ds:schemaRef ds:uri="http://schemas.microsoft.com/office/2006/metadata/properties"/>
-    <ds:schemaRef ds:uri="http://purl.org/dc/terms/"/>
   </ds:schemaRefs>
 </ds:datastoreItem>
 </file>

</xml_diff>